<commit_message>
i think i finished part1 of ex2
TODO: clean the code of unwanted comments
</commit_message>
<xml_diff>
--- a/ex2/ex2_part1.docx
+++ b/ex2/ex2_part1.docx
@@ -35,55 +35,21 @@
           <w:sz w:val="18"/>
           <w:szCs w:val="18"/>
         </w:rPr>
-        <w:t xml:space="preserve">Clara </w:t>
-      </w:r>
-      <w:proofErr w:type="spellStart"/>
-      <w:r>
-        <w:rPr>
-          <w:sz w:val="18"/>
-          <w:szCs w:val="18"/>
-        </w:rPr>
-        <w:t>Herscu</w:t>
-      </w:r>
-      <w:proofErr w:type="spellEnd"/>
-      <w:r>
-        <w:rPr>
-          <w:sz w:val="18"/>
-          <w:szCs w:val="18"/>
-        </w:rPr>
-        <w:t xml:space="preserve"> (login: </w:t>
-      </w:r>
-      <w:proofErr w:type="spellStart"/>
-      <w:r>
-        <w:rPr>
-          <w:sz w:val="18"/>
-          <w:szCs w:val="18"/>
-        </w:rPr>
-        <w:t>clara.herscu</w:t>
-      </w:r>
-      <w:proofErr w:type="spellEnd"/>
-      <w:r>
-        <w:rPr>
-          <w:sz w:val="18"/>
-          <w:szCs w:val="18"/>
-        </w:rPr>
-        <w:t>; id</w:t>
-      </w:r>
-      <w:proofErr w:type="gramStart"/>
-      <w:r>
-        <w:rPr>
-          <w:sz w:val="18"/>
-          <w:szCs w:val="18"/>
-        </w:rPr>
-        <w:t>:203319371</w:t>
-      </w:r>
-      <w:proofErr w:type="gramEnd"/>
-      <w:r>
-        <w:rPr>
-          <w:sz w:val="18"/>
-          <w:szCs w:val="18"/>
-        </w:rPr>
-        <w:t>)</w:t>
+        <w:t>Clara Herscu (login: clara.herscu; id:203319371)</w:t>
+      </w:r>
+    </w:p>
+    <w:p>
+      <w:pPr>
+        <w:bidi w:val="0"/>
+        <w:jc w:val="both"/>
+      </w:pPr>
+      <w:r>
+        <w:rPr>
+          <w:b/>
+          <w:bCs/>
+          <w:u w:val="single"/>
+        </w:rPr>
+        <w:t>Task 1:</w:t>
       </w:r>
     </w:p>
     <w:p>
@@ -344,13 +310,7 @@
         <w:rPr>
           <w:rFonts w:eastAsiaTheme="minorEastAsia"/>
         </w:rPr>
-        <w:t>[</w:t>
-      </w:r>
-      <w:r>
-        <w:rPr>
-          <w:rFonts w:eastAsiaTheme="minorEastAsia"/>
-        </w:rPr>
-        <w:t>0.8274</w:t>
+        <w:t>[0.8274</w:t>
       </w:r>
       <w:r>
         <w:rPr>
@@ -694,21 +654,19 @@
         <w:rPr>
           <w:rFonts w:eastAsiaTheme="minorEastAsia"/>
         </w:rPr>
-        <w:t>Here we do have outliers: {10, 11</w:t>
-      </w:r>
-      <w:proofErr w:type="gramStart"/>
-      <w:r>
-        <w:rPr>
-          <w:rFonts w:eastAsiaTheme="minorEastAsia"/>
-        </w:rPr>
-        <w:t>,12</w:t>
-      </w:r>
-      <w:proofErr w:type="gramEnd"/>
-      <w:r>
-        <w:rPr>
-          <w:rFonts w:eastAsiaTheme="minorEastAsia"/>
-        </w:rPr>
-        <w:t>}</w:t>
+        <w:t>Here we do have outliers: {10, 11,</w:t>
+      </w:r>
+      <w:r>
+        <w:rPr>
+          <w:rFonts w:eastAsiaTheme="minorEastAsia"/>
+        </w:rPr>
+        <w:t xml:space="preserve"> </w:t>
+      </w:r>
+      <w:r>
+        <w:rPr>
+          <w:rFonts w:eastAsiaTheme="minorEastAsia"/>
+        </w:rPr>
+        <w:t>12}</w:t>
       </w:r>
     </w:p>
     <w:p>
@@ -757,13 +715,7 @@
                   <w:rPr>
                     <w:rFonts w:eastAsiaTheme="minorEastAsia"/>
                   </w:rPr>
-                  <m:t>0.</m:t>
-                </m:r>
-                <m:r>
-                  <w:rPr>
-                    <w:rFonts w:eastAsiaTheme="minorEastAsia"/>
-                  </w:rPr>
-                  <m:t>8480</m:t>
+                  <m:t>0.8480</m:t>
                 </m:r>
               </m:e>
               <m:e>
@@ -771,13 +723,7 @@
                   <w:rPr>
                     <w:rFonts w:eastAsiaTheme="minorEastAsia"/>
                   </w:rPr>
-                  <m:t>0.</m:t>
-                </m:r>
-                <m:r>
-                  <w:rPr>
-                    <w:rFonts w:eastAsiaTheme="minorEastAsia"/>
-                  </w:rPr>
-                  <m:t>5300</m:t>
+                  <m:t>0.5300</m:t>
                 </m:r>
               </m:e>
               <m:e>
@@ -795,13 +741,7 @@
                   <w:rPr>
                     <w:rFonts w:eastAsiaTheme="minorEastAsia"/>
                   </w:rPr>
-                  <m:t>-0.</m:t>
-                </m:r>
-                <m:r>
-                  <w:rPr>
-                    <w:rFonts w:eastAsiaTheme="minorEastAsia"/>
-                  </w:rPr>
-                  <m:t>5300</m:t>
+                  <m:t>-0.5300</m:t>
                 </m:r>
               </m:e>
               <m:e>
@@ -809,13 +749,7 @@
                   <w:rPr>
                     <w:rFonts w:eastAsiaTheme="minorEastAsia"/>
                   </w:rPr>
-                  <m:t>0.</m:t>
-                </m:r>
-                <m:r>
-                  <w:rPr>
-                    <w:rFonts w:eastAsiaTheme="minorEastAsia"/>
-                  </w:rPr>
-                  <m:t>8480</m:t>
+                  <m:t>0.8480</m:t>
                 </m:r>
               </m:e>
               <m:e>
@@ -1090,8 +1024,6 @@
           <w:rFonts w:eastAsiaTheme="minorEastAsia"/>
         </w:rPr>
       </w:pPr>
-      <w:bookmarkStart w:id="0" w:name="_GoBack"/>
-      <w:bookmarkEnd w:id="0"/>
       <w:r>
         <w:rPr>
           <w:rFonts w:eastAsiaTheme="minorEastAsia"/>
@@ -1115,7 +1047,7 @@
           <w:noProof/>
         </w:rPr>
         <w:drawing>
-          <wp:inline distT="0" distB="0" distL="0" distR="0">
+          <wp:inline distT="0" distB="0" distL="0" distR="0" wp14:anchorId="75524903" wp14:editId="70C7EBDA">
             <wp:extent cx="5005449" cy="1691689"/>
             <wp:effectExtent l="0" t="0" r="5080" b="3810"/>
             <wp:docPr id="6" name="Picture 6"/>
@@ -1177,9 +1109,20 @@
       <w:r>
         <w:rPr>
           <w:rFonts w:eastAsiaTheme="minorEastAsia"/>
-          <w:highlight w:val="yellow"/>
-        </w:rPr>
-        <w:t>Why?</w:t>
+        </w:rPr>
+        <w:t xml:space="preserve">It's easy to see that the set including outliers gave worse results, </w:t>
+      </w:r>
+      <w:r>
+        <w:rPr>
+          <w:rFonts w:eastAsiaTheme="minorEastAsia"/>
+        </w:rPr>
+        <w:t xml:space="preserve">shown as an imperfect registration above. In addition, the RMSE is much greater because of the </w:t>
+      </w:r>
+      <w:r>
+        <w:rPr>
+          <w:rFonts w:eastAsiaTheme="minorEastAsia"/>
+        </w:rPr>
+        <w:t>existence of these data points which are not well correlated even after the registration, because they are inherently differently located.</w:t>
       </w:r>
     </w:p>
     <w:p>
@@ -1195,6 +1138,1275 @@
           <w:rFonts w:eastAsiaTheme="minorEastAsia"/>
         </w:rPr>
       </w:pPr>
+      <w:r>
+        <w:rPr>
+          <w:rFonts w:eastAsiaTheme="minorEastAsia"/>
+        </w:rPr>
+        <w:t>–</w:t>
+      </w:r>
+    </w:p>
+    <w:p>
+      <w:pPr>
+        <w:bidi w:val="0"/>
+        <w:rPr>
+          <w:rFonts w:eastAsiaTheme="minorEastAsia"/>
+        </w:rPr>
+      </w:pPr>
+      <w:r>
+        <w:rPr>
+          <w:rFonts w:eastAsiaTheme="minorEastAsia"/>
+        </w:rPr>
+        <w:br w:type="page"/>
+      </w:r>
+    </w:p>
+    <w:p>
+      <w:pPr>
+        <w:pStyle w:val="ListParagraph"/>
+        <w:numPr>
+          <w:ilvl w:val="0"/>
+          <w:numId w:val="1"/>
+        </w:numPr>
+        <w:bidi w:val="0"/>
+        <w:jc w:val="both"/>
+        <w:rPr>
+          <w:rFonts w:eastAsiaTheme="minorEastAsia"/>
+        </w:rPr>
+      </w:pPr>
+      <w:r>
+        <w:rPr>
+          <w:rFonts w:eastAsiaTheme="minorEastAsia"/>
+        </w:rPr>
+        <w:lastRenderedPageBreak/>
+        <w:t xml:space="preserve">Here, we got again the rigid registration which is the same as the first method without outliers: </w:t>
+      </w:r>
+    </w:p>
+    <w:p>
+      <w:pPr>
+        <w:pStyle w:val="ListParagraph"/>
+        <w:bidi w:val="0"/>
+        <w:ind w:left="360"/>
+        <w:jc w:val="both"/>
+        <w:rPr>
+          <w:rFonts w:eastAsiaTheme="minorEastAsia"/>
+        </w:rPr>
+      </w:pPr>
+      <m:oMathPara>
+        <m:oMath>
+          <m:m>
+            <m:mPr>
+              <m:mcs>
+                <m:mc>
+                  <m:mcPr>
+                    <m:count m:val="3"/>
+                    <m:mcJc m:val="center"/>
+                  </m:mcPr>
+                </m:mc>
+              </m:mcs>
+              <m:ctrlPr>
+                <w:rPr>
+                  <w:rFonts w:eastAsiaTheme="minorEastAsia"/>
+                  <w:i/>
+                </w:rPr>
+              </m:ctrlPr>
+            </m:mPr>
+            <m:mr>
+              <m:e>
+                <m:r>
+                  <w:rPr>
+                    <w:rFonts w:eastAsiaTheme="minorEastAsia"/>
+                  </w:rPr>
+                  <m:t>0.8498</m:t>
+                </m:r>
+              </m:e>
+              <m:e>
+                <m:r>
+                  <w:rPr>
+                    <w:rFonts w:eastAsiaTheme="minorEastAsia"/>
+                  </w:rPr>
+                  <m:t>0.5271</m:t>
+                </m:r>
+              </m:e>
+              <m:e>
+                <m:r>
+                  <w:rPr>
+                    <w:rFonts w:eastAsiaTheme="minorEastAsia"/>
+                  </w:rPr>
+                  <m:t>0</m:t>
+                </m:r>
+              </m:e>
+            </m:mr>
+            <m:mr>
+              <m:e>
+                <m:r>
+                  <w:rPr>
+                    <w:rFonts w:eastAsiaTheme="minorEastAsia"/>
+                  </w:rPr>
+                  <m:t>-0.5271</m:t>
+                </m:r>
+              </m:e>
+              <m:e>
+                <m:r>
+                  <w:rPr>
+                    <w:rFonts w:eastAsiaTheme="minorEastAsia"/>
+                  </w:rPr>
+                  <m:t>0.8498</m:t>
+                </m:r>
+              </m:e>
+              <m:e>
+                <m:r>
+                  <w:rPr>
+                    <w:rFonts w:eastAsiaTheme="minorEastAsia"/>
+                  </w:rPr>
+                  <m:t>0</m:t>
+                </m:r>
+              </m:e>
+            </m:mr>
+            <m:mr>
+              <m:e>
+                <m:r>
+                  <w:rPr>
+                    <w:rFonts w:eastAsiaTheme="minorEastAsia"/>
+                  </w:rPr>
+                  <m:t>174.1571</m:t>
+                </m:r>
+              </m:e>
+              <m:e>
+                <m:r>
+                  <w:rPr>
+                    <w:rFonts w:eastAsiaTheme="minorEastAsia"/>
+                  </w:rPr>
+                  <m:t>-96.7364</m:t>
+                </m:r>
+              </m:e>
+              <m:e>
+                <m:r>
+                  <w:rPr>
+                    <w:rFonts w:eastAsiaTheme="minorEastAsia"/>
+                  </w:rPr>
+                  <m:t>1</m:t>
+                </m:r>
+              </m:e>
+            </m:mr>
+          </m:m>
+        </m:oMath>
+      </m:oMathPara>
+    </w:p>
+    <w:p>
+      <w:pPr>
+        <w:pStyle w:val="ListParagraph"/>
+        <w:bidi w:val="0"/>
+        <w:ind w:left="360"/>
+        <w:jc w:val="both"/>
+        <w:rPr>
+          <w:rFonts w:eastAsiaTheme="minorEastAsia"/>
+        </w:rPr>
+      </w:pPr>
+      <w:r>
+        <w:rPr>
+          <w:rFonts w:eastAsiaTheme="minorEastAsia"/>
+        </w:rPr>
+        <w:t>The distance vector in pixels is: [</w:t>
+      </w:r>
+      <w:r>
+        <w:rPr>
+          <w:rFonts w:eastAsiaTheme="minorEastAsia"/>
+        </w:rPr>
+        <w:t>0.8274</w:t>
+      </w:r>
+      <w:r>
+        <w:rPr>
+          <w:rFonts w:eastAsiaTheme="minorEastAsia"/>
+        </w:rPr>
+        <w:t>,</w:t>
+      </w:r>
+      <w:r>
+        <w:rPr>
+          <w:rFonts w:eastAsiaTheme="minorEastAsia"/>
+        </w:rPr>
+        <w:t xml:space="preserve"> 0.0748</w:t>
+      </w:r>
+      <w:r>
+        <w:rPr>
+          <w:rFonts w:eastAsiaTheme="minorEastAsia"/>
+        </w:rPr>
+        <w:t>,</w:t>
+      </w:r>
+      <w:r>
+        <w:rPr>
+          <w:rFonts w:eastAsiaTheme="minorEastAsia"/>
+        </w:rPr>
+        <w:t xml:space="preserve"> 4.5108</w:t>
+      </w:r>
+      <w:r>
+        <w:rPr>
+          <w:rFonts w:eastAsiaTheme="minorEastAsia"/>
+        </w:rPr>
+        <w:t>,</w:t>
+      </w:r>
+      <w:r>
+        <w:rPr>
+          <w:rFonts w:eastAsiaTheme="minorEastAsia"/>
+        </w:rPr>
+        <w:t xml:space="preserve"> 1.3933</w:t>
+      </w:r>
+      <w:r>
+        <w:rPr>
+          <w:rFonts w:eastAsiaTheme="minorEastAsia"/>
+        </w:rPr>
+        <w:t>,</w:t>
+      </w:r>
+      <w:r>
+        <w:rPr>
+          <w:rFonts w:eastAsiaTheme="minorEastAsia"/>
+        </w:rPr>
+        <w:t xml:space="preserve"> 1.7205</w:t>
+      </w:r>
+      <w:r>
+        <w:rPr>
+          <w:rFonts w:eastAsiaTheme="minorEastAsia"/>
+        </w:rPr>
+        <w:t>,</w:t>
+      </w:r>
+      <w:r>
+        <w:rPr>
+          <w:rFonts w:eastAsiaTheme="minorEastAsia"/>
+        </w:rPr>
+        <w:t xml:space="preserve"> 1.0002</w:t>
+      </w:r>
+      <w:r>
+        <w:rPr>
+          <w:rFonts w:eastAsiaTheme="minorEastAsia"/>
+        </w:rPr>
+        <w:t>,</w:t>
+      </w:r>
+      <w:r>
+        <w:rPr>
+          <w:rFonts w:eastAsiaTheme="minorEastAsia"/>
+        </w:rPr>
+        <w:t xml:space="preserve"> 0.9799</w:t>
+      </w:r>
+      <w:r>
+        <w:rPr>
+          <w:rFonts w:eastAsiaTheme="minorEastAsia"/>
+        </w:rPr>
+        <w:t>,</w:t>
+      </w:r>
+      <w:r>
+        <w:rPr>
+          <w:rFonts w:eastAsiaTheme="minorEastAsia"/>
+        </w:rPr>
+        <w:t xml:space="preserve"> 2.1162</w:t>
+      </w:r>
+      <w:r>
+        <w:rPr>
+          <w:rFonts w:eastAsiaTheme="minorEastAsia"/>
+        </w:rPr>
+        <w:t>,</w:t>
+      </w:r>
+      <w:r>
+        <w:rPr>
+          <w:rFonts w:eastAsiaTheme="minorEastAsia"/>
+        </w:rPr>
+        <w:t xml:space="preserve"> 0.7557</w:t>
+      </w:r>
+      <w:r>
+        <w:rPr>
+          <w:rFonts w:eastAsiaTheme="minorEastAsia"/>
+        </w:rPr>
+        <w:t xml:space="preserve">, </w:t>
+      </w:r>
+      <w:r>
+        <w:rPr>
+          <w:rFonts w:eastAsiaTheme="minorEastAsia"/>
+        </w:rPr>
+        <w:t>81.9221</w:t>
+      </w:r>
+      <w:r>
+        <w:rPr>
+          <w:rFonts w:eastAsiaTheme="minorEastAsia"/>
+        </w:rPr>
+        <w:t xml:space="preserve">, </w:t>
+      </w:r>
+      <w:r>
+        <w:rPr>
+          <w:rFonts w:eastAsiaTheme="minorEastAsia"/>
+        </w:rPr>
+        <w:t>43.6597</w:t>
+      </w:r>
+      <w:r>
+        <w:rPr>
+          <w:rFonts w:eastAsiaTheme="minorEastAsia"/>
+        </w:rPr>
+        <w:t xml:space="preserve">, </w:t>
+      </w:r>
+      <w:r>
+        <w:rPr>
+          <w:rFonts w:eastAsiaTheme="minorEastAsia"/>
+        </w:rPr>
+        <w:t>11.5812</w:t>
+      </w:r>
+      <w:r>
+        <w:rPr>
+          <w:rFonts w:eastAsiaTheme="minorEastAsia"/>
+        </w:rPr>
+        <w:t xml:space="preserve">], where the last 3, obviously higher distance values belong to the outliers in the data (RMSE = </w:t>
+      </w:r>
+      <w:r>
+        <w:rPr>
+          <w:rFonts w:eastAsiaTheme="minorEastAsia"/>
+        </w:rPr>
+        <w:t>27.0562</w:t>
+      </w:r>
+      <w:r>
+        <w:rPr>
+          <w:rFonts w:eastAsiaTheme="minorEastAsia"/>
+        </w:rPr>
+        <w:t>).</w:t>
+      </w:r>
+    </w:p>
+    <w:p>
+      <w:pPr>
+        <w:pStyle w:val="ListParagraph"/>
+        <w:bidi w:val="0"/>
+        <w:ind w:left="360"/>
+        <w:jc w:val="both"/>
+        <w:rPr>
+          <w:rFonts w:eastAsiaTheme="minorEastAsia"/>
+        </w:rPr>
+      </w:pPr>
+      <w:r>
+        <w:rPr>
+          <w:rFonts w:eastAsiaTheme="minorEastAsia"/>
+        </w:rPr>
+        <w:t>The result I got was:</w:t>
+      </w:r>
+    </w:p>
+    <w:p>
+      <w:pPr>
+        <w:pStyle w:val="ListParagraph"/>
+        <w:bidi w:val="0"/>
+        <w:ind w:left="360"/>
+        <w:jc w:val="both"/>
+        <w:rPr>
+          <w:rFonts w:eastAsiaTheme="minorEastAsia"/>
+        </w:rPr>
+      </w:pPr>
+      <w:r>
+        <w:rPr>
+          <w:rFonts w:eastAsiaTheme="minorEastAsia"/>
+          <w:noProof/>
+        </w:rPr>
+        <w:drawing>
+          <wp:inline distT="0" distB="0" distL="0" distR="0" wp14:anchorId="453B022A" wp14:editId="03CEE2D9">
+            <wp:extent cx="5076701" cy="1559323"/>
+            <wp:effectExtent l="0" t="0" r="0" b="3175"/>
+            <wp:docPr id="2" name="Picture 2"/>
+            <wp:cNvGraphicFramePr>
+              <a:graphicFrameLocks xmlns:a="http://schemas.openxmlformats.org/drawingml/2006/main" noChangeAspect="1"/>
+            </wp:cNvGraphicFramePr>
+            <a:graphic xmlns:a="http://schemas.openxmlformats.org/drawingml/2006/main">
+              <a:graphicData uri="http://schemas.openxmlformats.org/drawingml/2006/picture">
+                <pic:pic xmlns:pic="http://schemas.openxmlformats.org/drawingml/2006/picture">
+                  <pic:nvPicPr>
+                    <pic:cNvPr id="0" name="transformationResults1_robust.jpg"/>
+                    <pic:cNvPicPr/>
+                  </pic:nvPicPr>
+                  <pic:blipFill rotWithShape="1">
+                    <a:blip r:embed="rId7">
+                      <a:extLst>
+                        <a:ext uri="{28A0092B-C50C-407E-A947-70E740481C1C}">
+                          <a14:useLocalDpi xmlns:a14="http://schemas.microsoft.com/office/drawing/2010/main" val="0"/>
+                        </a:ext>
+                      </a:extLst>
+                    </a:blip>
+                    <a:srcRect l="11934" t="21698" r="7792" b="26651"/>
+                    <a:stretch/>
+                  </pic:blipFill>
+                  <pic:spPr bwMode="auto">
+                    <a:xfrm>
+                      <a:off x="0" y="0"/>
+                      <a:ext cx="5077116" cy="1559450"/>
+                    </a:xfrm>
+                    <a:prstGeom prst="rect">
+                      <a:avLst/>
+                    </a:prstGeom>
+                    <a:ln>
+                      <a:noFill/>
+                    </a:ln>
+                    <a:extLst>
+                      <a:ext uri="{53640926-AAD7-44D8-BBD7-CCE9431645EC}">
+                        <a14:shadowObscured xmlns:a14="http://schemas.microsoft.com/office/drawing/2010/main"/>
+                      </a:ext>
+                    </a:extLst>
+                  </pic:spPr>
+                </pic:pic>
+              </a:graphicData>
+            </a:graphic>
+          </wp:inline>
+        </w:drawing>
+      </w:r>
+    </w:p>
+    <w:p>
+      <w:pPr>
+        <w:pStyle w:val="ListParagraph"/>
+        <w:bidi w:val="0"/>
+        <w:ind w:left="360"/>
+        <w:jc w:val="both"/>
+        <w:rPr>
+          <w:rFonts w:eastAsiaTheme="minorEastAsia"/>
+        </w:rPr>
+      </w:pPr>
+      <w:r>
+        <w:rPr>
+          <w:rFonts w:eastAsiaTheme="minorEastAsia"/>
+        </w:rPr>
+        <w:t>Outliers in green and blue, inliers in red and yellow</w:t>
+      </w:r>
+      <w:r>
+        <w:rPr>
+          <w:rFonts w:eastAsiaTheme="minorEastAsia"/>
+        </w:rPr>
+        <w:t>:</w:t>
+      </w:r>
+    </w:p>
+    <w:p>
+      <w:pPr>
+        <w:pStyle w:val="ListParagraph"/>
+        <w:bidi w:val="0"/>
+        <w:ind w:left="360"/>
+        <w:jc w:val="both"/>
+        <w:rPr>
+          <w:rFonts w:eastAsiaTheme="minorEastAsia"/>
+        </w:rPr>
+      </w:pPr>
+      <w:r>
+        <w:rPr>
+          <w:rFonts w:eastAsiaTheme="minorEastAsia"/>
+          <w:noProof/>
+        </w:rPr>
+        <w:drawing>
+          <wp:inline distT="0" distB="0" distL="0" distR="0" wp14:anchorId="41332E29" wp14:editId="637EAF0A">
+            <wp:extent cx="3176649" cy="3296522"/>
+            <wp:effectExtent l="0" t="0" r="5080" b="0"/>
+            <wp:docPr id="9" name="Picture 9"/>
+            <wp:cNvGraphicFramePr>
+              <a:graphicFrameLocks xmlns:a="http://schemas.openxmlformats.org/drawingml/2006/main" noChangeAspect="1"/>
+            </wp:cNvGraphicFramePr>
+            <a:graphic xmlns:a="http://schemas.openxmlformats.org/drawingml/2006/main">
+              <a:graphicData uri="http://schemas.openxmlformats.org/drawingml/2006/picture">
+                <pic:pic xmlns:pic="http://schemas.openxmlformats.org/drawingml/2006/picture">
+                  <pic:nvPicPr>
+                    <pic:cNvPr id="0" name="transformationResults1_robust_outliersShown.jpg"/>
+                    <pic:cNvPicPr/>
+                  </pic:nvPicPr>
+                  <pic:blipFill rotWithShape="1">
+                    <a:blip r:embed="rId10">
+                      <a:extLst>
+                        <a:ext uri="{28A0092B-C50C-407E-A947-70E740481C1C}">
+                          <a14:useLocalDpi xmlns:a14="http://schemas.microsoft.com/office/drawing/2010/main" val="0"/>
+                        </a:ext>
+                      </a:extLst>
+                    </a:blip>
+                    <a:srcRect l="28935" r="29295" b="9198"/>
+                    <a:stretch/>
+                  </pic:blipFill>
+                  <pic:spPr bwMode="auto">
+                    <a:xfrm>
+                      <a:off x="0" y="0"/>
+                      <a:ext cx="3176909" cy="3296792"/>
+                    </a:xfrm>
+                    <a:prstGeom prst="rect">
+                      <a:avLst/>
+                    </a:prstGeom>
+                    <a:ln>
+                      <a:noFill/>
+                    </a:ln>
+                    <a:extLst>
+                      <a:ext uri="{53640926-AAD7-44D8-BBD7-CCE9431645EC}">
+                        <a14:shadowObscured xmlns:a14="http://schemas.microsoft.com/office/drawing/2010/main"/>
+                      </a:ext>
+                    </a:extLst>
+                  </pic:spPr>
+                </pic:pic>
+              </a:graphicData>
+            </a:graphic>
+          </wp:inline>
+        </w:drawing>
+      </w:r>
+    </w:p>
+    <w:p>
+      <w:pPr>
+        <w:pStyle w:val="ListParagraph"/>
+        <w:bidi w:val="0"/>
+        <w:ind w:left="360"/>
+        <w:jc w:val="both"/>
+        <w:rPr>
+          <w:rFonts w:eastAsiaTheme="minorEastAsia"/>
+        </w:rPr>
+      </w:pPr>
+      <w:r>
+        <w:rPr>
+          <w:rFonts w:eastAsiaTheme="minorEastAsia"/>
+        </w:rPr>
+        <w:t>C</w:t>
+      </w:r>
+      <w:r>
+        <w:rPr>
+          <w:rFonts w:eastAsiaTheme="minorEastAsia"/>
+        </w:rPr>
+        <w:t>ompa</w:t>
+      </w:r>
+      <w:r>
+        <w:rPr>
+          <w:rFonts w:eastAsiaTheme="minorEastAsia"/>
+        </w:rPr>
+        <w:t>ring all 3 methods we see:</w:t>
+      </w:r>
+      <w:r>
+        <w:rPr>
+          <w:rFonts w:eastAsiaTheme="minorEastAsia"/>
+        </w:rPr>
+        <w:t xml:space="preserve"> (left to right: robust, non-robust with outliers, and without outliers).</w:t>
+      </w:r>
+    </w:p>
+    <w:p>
+      <w:pPr>
+        <w:pStyle w:val="ListParagraph"/>
+        <w:bidi w:val="0"/>
+        <w:ind w:left="360"/>
+        <w:jc w:val="both"/>
+        <w:rPr>
+          <w:rFonts w:eastAsiaTheme="minorEastAsia"/>
+        </w:rPr>
+      </w:pPr>
+      <w:r>
+        <w:rPr>
+          <w:rFonts w:eastAsiaTheme="minorEastAsia"/>
+          <w:noProof/>
+        </w:rPr>
+        <w:drawing>
+          <wp:inline distT="0" distB="0" distL="0" distR="0" wp14:anchorId="0D794CB1" wp14:editId="017FEA29">
+            <wp:extent cx="1347849" cy="1365663"/>
+            <wp:effectExtent l="0" t="0" r="5080" b="6350"/>
+            <wp:docPr id="3" name="Picture 3"/>
+            <wp:cNvGraphicFramePr>
+              <a:graphicFrameLocks xmlns:a="http://schemas.openxmlformats.org/drawingml/2006/main" noChangeAspect="1"/>
+            </wp:cNvGraphicFramePr>
+            <a:graphic xmlns:a="http://schemas.openxmlformats.org/drawingml/2006/main">
+              <a:graphicData uri="http://schemas.openxmlformats.org/drawingml/2006/picture">
+                <pic:pic xmlns:pic="http://schemas.openxmlformats.org/drawingml/2006/picture">
+                  <pic:nvPicPr>
+                    <pic:cNvPr id="0" name="transformationResults1_robust.jpg"/>
+                    <pic:cNvPicPr/>
+                  </pic:nvPicPr>
+                  <pic:blipFill rotWithShape="1">
+                    <a:blip r:embed="rId7">
+                      <a:extLst>
+                        <a:ext uri="{28A0092B-C50C-407E-A947-70E740481C1C}">
+                          <a14:useLocalDpi xmlns:a14="http://schemas.microsoft.com/office/drawing/2010/main" val="0"/>
+                        </a:ext>
+                      </a:extLst>
+                    </a:blip>
+                    <a:srcRect l="41014" t="25641" r="37624" b="29017"/>
+                    <a:stretch/>
+                  </pic:blipFill>
+                  <pic:spPr bwMode="auto">
+                    <a:xfrm>
+                      <a:off x="0" y="0"/>
+                      <a:ext cx="1351126" cy="1368983"/>
+                    </a:xfrm>
+                    <a:prstGeom prst="rect">
+                      <a:avLst/>
+                    </a:prstGeom>
+                    <a:ln>
+                      <a:noFill/>
+                    </a:ln>
+                    <a:extLst>
+                      <a:ext uri="{53640926-AAD7-44D8-BBD7-CCE9431645EC}">
+                        <a14:shadowObscured xmlns:a14="http://schemas.microsoft.com/office/drawing/2010/main"/>
+                      </a:ext>
+                    </a:extLst>
+                  </pic:spPr>
+                </pic:pic>
+              </a:graphicData>
+            </a:graphic>
+          </wp:inline>
+        </w:drawing>
+      </w:r>
+      <w:r>
+        <w:rPr>
+          <w:rFonts w:eastAsiaTheme="minorEastAsia"/>
+          <w:noProof/>
+        </w:rPr>
+        <w:drawing>
+          <wp:inline distT="0" distB="0" distL="0" distR="0" wp14:anchorId="19B2F7B8" wp14:editId="01D606F1">
+            <wp:extent cx="1371599" cy="1371600"/>
+            <wp:effectExtent l="0" t="0" r="635" b="0"/>
+            <wp:docPr id="5" name="Picture 5"/>
+            <wp:cNvGraphicFramePr>
+              <a:graphicFrameLocks xmlns:a="http://schemas.openxmlformats.org/drawingml/2006/main" noChangeAspect="1"/>
+            </wp:cNvGraphicFramePr>
+            <a:graphic xmlns:a="http://schemas.openxmlformats.org/drawingml/2006/main">
+              <a:graphicData uri="http://schemas.openxmlformats.org/drawingml/2006/picture">
+                <pic:pic xmlns:pic="http://schemas.openxmlformats.org/drawingml/2006/picture">
+                  <pic:nvPicPr>
+                    <pic:cNvPr id="0" name="transformationResults1_withOutliers.jpg"/>
+                    <pic:cNvPicPr/>
+                  </pic:nvPicPr>
+                  <pic:blipFill rotWithShape="1">
+                    <a:blip r:embed="rId9">
+                      <a:extLst>
+                        <a:ext uri="{28A0092B-C50C-407E-A947-70E740481C1C}">
+                          <a14:useLocalDpi xmlns:a14="http://schemas.microsoft.com/office/drawing/2010/main" val="0"/>
+                        </a:ext>
+                      </a:extLst>
+                    </a:blip>
+                    <a:srcRect l="41010" t="25853" r="37480" b="29087"/>
+                    <a:stretch/>
+                  </pic:blipFill>
+                  <pic:spPr bwMode="auto">
+                    <a:xfrm>
+                      <a:off x="0" y="0"/>
+                      <a:ext cx="1371712" cy="1371713"/>
+                    </a:xfrm>
+                    <a:prstGeom prst="rect">
+                      <a:avLst/>
+                    </a:prstGeom>
+                    <a:ln>
+                      <a:noFill/>
+                    </a:ln>
+                    <a:extLst>
+                      <a:ext uri="{53640926-AAD7-44D8-BBD7-CCE9431645EC}">
+                        <a14:shadowObscured xmlns:a14="http://schemas.microsoft.com/office/drawing/2010/main"/>
+                      </a:ext>
+                    </a:extLst>
+                  </pic:spPr>
+                </pic:pic>
+              </a:graphicData>
+            </a:graphic>
+          </wp:inline>
+        </w:drawing>
+      </w:r>
+      <w:r>
+        <w:rPr>
+          <w:rFonts w:eastAsiaTheme="minorEastAsia"/>
+          <w:noProof/>
+        </w:rPr>
+        <w:drawing>
+          <wp:inline distT="0" distB="0" distL="0" distR="0" wp14:anchorId="5E299B1A" wp14:editId="7D300F1B">
+            <wp:extent cx="1378078" cy="1365663"/>
+            <wp:effectExtent l="0" t="0" r="0" b="6350"/>
+            <wp:docPr id="8" name="Picture 8"/>
+            <wp:cNvGraphicFramePr>
+              <a:graphicFrameLocks xmlns:a="http://schemas.openxmlformats.org/drawingml/2006/main" noChangeAspect="1"/>
+            </wp:cNvGraphicFramePr>
+            <a:graphic xmlns:a="http://schemas.openxmlformats.org/drawingml/2006/main">
+              <a:graphicData uri="http://schemas.openxmlformats.org/drawingml/2006/picture">
+                <pic:pic xmlns:pic="http://schemas.openxmlformats.org/drawingml/2006/picture">
+                  <pic:nvPicPr>
+                    <pic:cNvPr id="0" name="transformationResults1.jpg"/>
+                    <pic:cNvPicPr/>
+                  </pic:nvPicPr>
+                  <pic:blipFill rotWithShape="1">
+                    <a:blip r:embed="rId7">
+                      <a:extLst>
+                        <a:ext uri="{28A0092B-C50C-407E-A947-70E740481C1C}">
+                          <a14:useLocalDpi xmlns:a14="http://schemas.microsoft.com/office/drawing/2010/main" val="0"/>
+                        </a:ext>
+                      </a:extLst>
+                    </a:blip>
+                    <a:srcRect l="40921" t="25983" r="37745" b="29728"/>
+                    <a:stretch/>
+                  </pic:blipFill>
+                  <pic:spPr bwMode="auto">
+                    <a:xfrm>
+                      <a:off x="0" y="0"/>
+                      <a:ext cx="1378191" cy="1365775"/>
+                    </a:xfrm>
+                    <a:prstGeom prst="rect">
+                      <a:avLst/>
+                    </a:prstGeom>
+                    <a:ln>
+                      <a:noFill/>
+                    </a:ln>
+                    <a:extLst>
+                      <a:ext uri="{53640926-AAD7-44D8-BBD7-CCE9431645EC}">
+                        <a14:shadowObscured xmlns:a14="http://schemas.microsoft.com/office/drawing/2010/main"/>
+                      </a:ext>
+                    </a:extLst>
+                  </pic:spPr>
+                </pic:pic>
+              </a:graphicData>
+            </a:graphic>
+          </wp:inline>
+        </w:drawing>
+      </w:r>
+    </w:p>
+    <w:p>
+      <w:pPr>
+        <w:bidi w:val="0"/>
+        <w:rPr>
+          <w:rFonts w:eastAsiaTheme="minorEastAsia"/>
+        </w:rPr>
+      </w:pPr>
+      <w:r>
+        <w:rPr>
+          <w:rFonts w:eastAsiaTheme="minorEastAsia"/>
+        </w:rPr>
+        <w:br w:type="page"/>
+      </w:r>
+    </w:p>
+    <w:p>
+      <w:pPr>
+        <w:bidi w:val="0"/>
+        <w:jc w:val="both"/>
+        <w:rPr>
+          <w:rFonts w:eastAsiaTheme="minorEastAsia"/>
+          <w:b/>
+          <w:bCs/>
+          <w:u w:val="single"/>
+        </w:rPr>
+      </w:pPr>
+      <w:r>
+        <w:rPr>
+          <w:rFonts w:eastAsiaTheme="minorEastAsia"/>
+          <w:b/>
+          <w:bCs/>
+          <w:u w:val="single"/>
+        </w:rPr>
+        <w:lastRenderedPageBreak/>
+        <w:t>Task 2:</w:t>
+      </w:r>
+    </w:p>
+    <w:p>
+      <w:pPr>
+        <w:pStyle w:val="ListParagraph"/>
+        <w:numPr>
+          <w:ilvl w:val="0"/>
+          <w:numId w:val="4"/>
+        </w:numPr>
+        <w:bidi w:val="0"/>
+        <w:jc w:val="both"/>
+        <w:rPr>
+          <w:rFonts w:eastAsiaTheme="minorEastAsia"/>
+        </w:rPr>
+      </w:pPr>
+      <w:r>
+        <w:rPr>
+          <w:rFonts w:eastAsiaTheme="minorEastAsia"/>
+        </w:rPr>
+        <w:t>Results:</w:t>
+      </w:r>
+    </w:p>
+    <w:p>
+      <w:pPr>
+        <w:pStyle w:val="ListParagraph"/>
+        <w:bidi w:val="0"/>
+        <w:ind w:left="360"/>
+        <w:jc w:val="both"/>
+        <w:rPr>
+          <w:rFonts w:eastAsiaTheme="minorEastAsia"/>
+        </w:rPr>
+      </w:pPr>
+      <w:r>
+        <w:rPr>
+          <w:rFonts w:eastAsiaTheme="minorEastAsia"/>
+          <w:noProof/>
+        </w:rPr>
+        <w:drawing>
+          <wp:inline distT="0" distB="0" distL="0" distR="0">
+            <wp:extent cx="5023262" cy="1558700"/>
+            <wp:effectExtent l="0" t="0" r="6350" b="3810"/>
+            <wp:docPr id="10" name="Picture 10"/>
+            <wp:cNvGraphicFramePr>
+              <a:graphicFrameLocks xmlns:a="http://schemas.openxmlformats.org/drawingml/2006/main" noChangeAspect="1"/>
+            </wp:cNvGraphicFramePr>
+            <a:graphic xmlns:a="http://schemas.openxmlformats.org/drawingml/2006/main">
+              <a:graphicData uri="http://schemas.openxmlformats.org/drawingml/2006/picture">
+                <pic:pic xmlns:pic="http://schemas.openxmlformats.org/drawingml/2006/picture">
+                  <pic:nvPicPr>
+                    <pic:cNvPr id="0" name="transformationResults2_wholeImage.jpg"/>
+                    <pic:cNvPicPr/>
+                  </pic:nvPicPr>
+                  <pic:blipFill rotWithShape="1">
+                    <a:blip r:embed="rId11">
+                      <a:extLst>
+                        <a:ext uri="{28A0092B-C50C-407E-A947-70E740481C1C}">
+                          <a14:useLocalDpi xmlns:a14="http://schemas.microsoft.com/office/drawing/2010/main" val="0"/>
+                        </a:ext>
+                      </a:extLst>
+                    </a:blip>
+                    <a:srcRect l="11934" t="20991" r="8241" b="27122"/>
+                    <a:stretch/>
+                  </pic:blipFill>
+                  <pic:spPr bwMode="auto">
+                    <a:xfrm>
+                      <a:off x="0" y="0"/>
+                      <a:ext cx="5023673" cy="1558828"/>
+                    </a:xfrm>
+                    <a:prstGeom prst="rect">
+                      <a:avLst/>
+                    </a:prstGeom>
+                    <a:ln>
+                      <a:noFill/>
+                    </a:ln>
+                    <a:extLst>
+                      <a:ext uri="{53640926-AAD7-44D8-BBD7-CCE9431645EC}">
+                        <a14:shadowObscured xmlns:a14="http://schemas.microsoft.com/office/drawing/2010/main"/>
+                      </a:ext>
+                    </a:extLst>
+                  </pic:spPr>
+                </pic:pic>
+              </a:graphicData>
+            </a:graphic>
+          </wp:inline>
+        </w:drawing>
+      </w:r>
+    </w:p>
+    <w:p>
+      <w:pPr>
+        <w:pStyle w:val="ListParagraph"/>
+        <w:bidi w:val="0"/>
+        <w:ind w:left="360"/>
+        <w:jc w:val="both"/>
+        <w:rPr>
+          <w:rFonts w:eastAsiaTheme="minorEastAsia"/>
+        </w:rPr>
+      </w:pPr>
+      <w:r>
+        <w:rPr>
+          <w:rFonts w:eastAsiaTheme="minorEastAsia"/>
+        </w:rPr>
+        <w:t>The normalized cross correlation b</w:t>
+      </w:r>
+      <w:r>
+        <w:rPr>
+          <w:rFonts w:eastAsiaTheme="minorEastAsia"/>
+        </w:rPr>
+        <w:t>efore and after registration is:</w:t>
+      </w:r>
+    </w:p>
+    <w:p>
+      <w:pPr>
+        <w:pStyle w:val="ListParagraph"/>
+        <w:bidi w:val="0"/>
+        <w:ind w:left="360"/>
+        <w:jc w:val="both"/>
+        <w:rPr>
+          <w:rFonts w:eastAsiaTheme="minorEastAsia"/>
+        </w:rPr>
+      </w:pPr>
+      <w:r>
+        <w:rPr>
+          <w:rFonts w:eastAsiaTheme="minorEastAsia"/>
+        </w:rPr>
+        <w:t>Before registration: 0.</w:t>
+      </w:r>
+      <w:r>
+        <w:rPr>
+          <w:rtl/>
+        </w:rPr>
+        <w:t xml:space="preserve"> </w:t>
+      </w:r>
+      <w:r>
+        <w:rPr>
+          <w:rFonts w:eastAsiaTheme="minorEastAsia"/>
+          <w:rtl/>
+        </w:rPr>
+        <w:t>7382</w:t>
+      </w:r>
+      <w:r>
+        <w:rPr>
+          <w:rFonts w:eastAsiaTheme="minorEastAsia"/>
+        </w:rPr>
+        <w:t>; a</w:t>
+      </w:r>
+      <w:r>
+        <w:rPr>
+          <w:rFonts w:eastAsiaTheme="minorEastAsia"/>
+        </w:rPr>
+        <w:t>fter registration: 0.</w:t>
+      </w:r>
+      <w:r>
+        <w:rPr>
+          <w:rtl/>
+        </w:rPr>
+        <w:t xml:space="preserve"> </w:t>
+      </w:r>
+      <w:r>
+        <w:rPr>
+          <w:rFonts w:eastAsiaTheme="minorEastAsia"/>
+          <w:rtl/>
+        </w:rPr>
+        <w:t>7766</w:t>
+      </w:r>
+    </w:p>
+    <w:p>
+      <w:pPr>
+        <w:pStyle w:val="ListParagraph"/>
+        <w:bidi w:val="0"/>
+        <w:ind w:left="360"/>
+        <w:jc w:val="both"/>
+        <w:rPr>
+          <w:rFonts w:eastAsiaTheme="minorEastAsia"/>
+        </w:rPr>
+      </w:pPr>
+      <w:r>
+        <w:rPr>
+          <w:rFonts w:eastAsiaTheme="minorEastAsia"/>
+          <w:noProof/>
+        </w:rPr>
+        <w:drawing>
+          <wp:inline distT="0" distB="0" distL="0" distR="0" wp14:anchorId="0E87FBFB" wp14:editId="11DA7493">
+            <wp:extent cx="5023262" cy="2703797"/>
+            <wp:effectExtent l="0" t="0" r="6350" b="1905"/>
+            <wp:docPr id="13" name="Picture 13"/>
+            <wp:cNvGraphicFramePr>
+              <a:graphicFrameLocks xmlns:a="http://schemas.openxmlformats.org/drawingml/2006/main" noChangeAspect="1"/>
+            </wp:cNvGraphicFramePr>
+            <a:graphic xmlns:a="http://schemas.openxmlformats.org/drawingml/2006/main">
+              <a:graphicData uri="http://schemas.openxmlformats.org/drawingml/2006/picture">
+                <pic:pic xmlns:pic="http://schemas.openxmlformats.org/drawingml/2006/picture">
+                  <pic:nvPicPr>
+                    <pic:cNvPr id="0" name="NCC_beforeAndAfterReg.jpg"/>
+                    <pic:cNvPicPr/>
+                  </pic:nvPicPr>
+                  <pic:blipFill rotWithShape="1">
+                    <a:blip r:embed="rId12">
+                      <a:extLst>
+                        <a:ext uri="{28A0092B-C50C-407E-A947-70E740481C1C}">
+                          <a14:useLocalDpi xmlns:a14="http://schemas.microsoft.com/office/drawing/2010/main" val="0"/>
+                        </a:ext>
+                      </a:extLst>
+                    </a:blip>
+                    <a:srcRect l="9457" r="6666" b="5425"/>
+                    <a:stretch/>
+                  </pic:blipFill>
+                  <pic:spPr bwMode="auto">
+                    <a:xfrm>
+                      <a:off x="0" y="0"/>
+                      <a:ext cx="5023673" cy="2704018"/>
+                    </a:xfrm>
+                    <a:prstGeom prst="rect">
+                      <a:avLst/>
+                    </a:prstGeom>
+                    <a:ln>
+                      <a:noFill/>
+                    </a:ln>
+                    <a:extLst>
+                      <a:ext uri="{53640926-AAD7-44D8-BBD7-CCE9431645EC}">
+                        <a14:shadowObscured xmlns:a14="http://schemas.microsoft.com/office/drawing/2010/main"/>
+                      </a:ext>
+                    </a:extLst>
+                  </pic:spPr>
+                </pic:pic>
+              </a:graphicData>
+            </a:graphic>
+          </wp:inline>
+        </w:drawing>
+      </w:r>
+    </w:p>
+    <w:p>
+      <w:pPr>
+        <w:pStyle w:val="ListParagraph"/>
+        <w:bidi w:val="0"/>
+        <w:ind w:left="360"/>
+        <w:jc w:val="both"/>
+        <w:rPr>
+          <w:rFonts w:eastAsiaTheme="minorEastAsia"/>
+        </w:rPr>
+      </w:pPr>
+      <w:r>
+        <w:rPr>
+          <w:rFonts w:eastAsiaTheme="minorEastAsia"/>
+        </w:rPr>
+        <w:t>This indicates that there are greater peaks and therefore correlating parts between the two images.</w:t>
+      </w:r>
+    </w:p>
+    <w:p>
+      <w:pPr>
+        <w:pStyle w:val="ListParagraph"/>
+        <w:numPr>
+          <w:ilvl w:val="0"/>
+          <w:numId w:val="4"/>
+        </w:numPr>
+        <w:bidi w:val="0"/>
+        <w:jc w:val="both"/>
+        <w:rPr>
+          <w:rFonts w:eastAsiaTheme="minorEastAsia"/>
+        </w:rPr>
+      </w:pPr>
+      <w:r>
+        <w:rPr>
+          <w:rFonts w:eastAsiaTheme="minorEastAsia"/>
+        </w:rPr>
+        <w:t>Results:</w:t>
+      </w:r>
+    </w:p>
+    <w:p>
+      <w:pPr>
+        <w:pStyle w:val="ListParagraph"/>
+        <w:bidi w:val="0"/>
+        <w:ind w:left="360"/>
+        <w:jc w:val="both"/>
+        <w:rPr>
+          <w:rFonts w:eastAsiaTheme="minorEastAsia"/>
+        </w:rPr>
+      </w:pPr>
+      <w:r>
+        <w:rPr>
+          <w:rFonts w:eastAsiaTheme="minorEastAsia"/>
+          <w:noProof/>
+        </w:rPr>
+        <w:drawing>
+          <wp:inline distT="0" distB="0" distL="0" distR="0">
+            <wp:extent cx="5023262" cy="2302971"/>
+            <wp:effectExtent l="0" t="0" r="6350" b="2540"/>
+            <wp:docPr id="11" name="Picture 11"/>
+            <wp:cNvGraphicFramePr>
+              <a:graphicFrameLocks xmlns:a="http://schemas.openxmlformats.org/drawingml/2006/main" noChangeAspect="1"/>
+            </wp:cNvGraphicFramePr>
+            <a:graphic xmlns:a="http://schemas.openxmlformats.org/drawingml/2006/main">
+              <a:graphicData uri="http://schemas.openxmlformats.org/drawingml/2006/picture">
+                <pic:pic xmlns:pic="http://schemas.openxmlformats.org/drawingml/2006/picture">
+                  <pic:nvPicPr>
+                    <pic:cNvPr id="0" name="multimodal_before_reg.jpg"/>
+                    <pic:cNvPicPr/>
+                  </pic:nvPicPr>
+                  <pic:blipFill rotWithShape="1">
+                    <a:blip r:embed="rId13">
+                      <a:extLst>
+                        <a:ext uri="{28A0092B-C50C-407E-A947-70E740481C1C}">
+                          <a14:useLocalDpi xmlns:a14="http://schemas.microsoft.com/office/drawing/2010/main" val="0"/>
+                        </a:ext>
+                      </a:extLst>
+                    </a:blip>
+                    <a:srcRect l="11597" t="7794" r="7903" b="14895"/>
+                    <a:stretch/>
+                  </pic:blipFill>
+                  <pic:spPr bwMode="auto">
+                    <a:xfrm>
+                      <a:off x="0" y="0"/>
+                      <a:ext cx="5037765" cy="2309620"/>
+                    </a:xfrm>
+                    <a:prstGeom prst="rect">
+                      <a:avLst/>
+                    </a:prstGeom>
+                    <a:ln>
+                      <a:noFill/>
+                    </a:ln>
+                    <a:extLst>
+                      <a:ext uri="{53640926-AAD7-44D8-BBD7-CCE9431645EC}">
+                        <a14:shadowObscured xmlns:a14="http://schemas.microsoft.com/office/drawing/2010/main"/>
+                      </a:ext>
+                    </a:extLst>
+                  </pic:spPr>
+                </pic:pic>
+              </a:graphicData>
+            </a:graphic>
+          </wp:inline>
+        </w:drawing>
+      </w:r>
+    </w:p>
+    <w:p>
+      <w:pPr>
+        <w:pStyle w:val="ListParagraph"/>
+        <w:bidi w:val="0"/>
+        <w:ind w:left="360"/>
+        <w:jc w:val="both"/>
+        <w:rPr>
+          <w:rFonts w:eastAsiaTheme="minorEastAsia"/>
+        </w:rPr>
+      </w:pPr>
+      <w:r>
+        <w:rPr>
+          <w:rFonts w:eastAsiaTheme="minorEastAsia"/>
+          <w:noProof/>
+        </w:rPr>
+        <w:lastRenderedPageBreak/>
+        <w:drawing>
+          <wp:inline distT="0" distB="0" distL="0" distR="0">
+            <wp:extent cx="5042108" cy="2315688"/>
+            <wp:effectExtent l="0" t="0" r="6350" b="8890"/>
+            <wp:docPr id="12" name="Picture 12"/>
+            <wp:cNvGraphicFramePr>
+              <a:graphicFrameLocks xmlns:a="http://schemas.openxmlformats.org/drawingml/2006/main" noChangeAspect="1"/>
+            </wp:cNvGraphicFramePr>
+            <a:graphic xmlns:a="http://schemas.openxmlformats.org/drawingml/2006/main">
+              <a:graphicData uri="http://schemas.openxmlformats.org/drawingml/2006/picture">
+                <pic:pic xmlns:pic="http://schemas.openxmlformats.org/drawingml/2006/picture">
+                  <pic:nvPicPr>
+                    <pic:cNvPr id="0" name="multimodal_reg_results.jpg"/>
+                    <pic:cNvPicPr/>
+                  </pic:nvPicPr>
+                  <pic:blipFill rotWithShape="1">
+                    <a:blip r:embed="rId14">
+                      <a:extLst>
+                        <a:ext uri="{28A0092B-C50C-407E-A947-70E740481C1C}">
+                          <a14:useLocalDpi xmlns:a14="http://schemas.microsoft.com/office/drawing/2010/main" val="0"/>
+                        </a:ext>
+                      </a:extLst>
+                    </a:blip>
+                    <a:srcRect l="12047" t="8726" r="7792" b="14151"/>
+                    <a:stretch/>
+                  </pic:blipFill>
+                  <pic:spPr bwMode="auto">
+                    <a:xfrm>
+                      <a:off x="0" y="0"/>
+                      <a:ext cx="5042521" cy="2315878"/>
+                    </a:xfrm>
+                    <a:prstGeom prst="rect">
+                      <a:avLst/>
+                    </a:prstGeom>
+                    <a:ln>
+                      <a:noFill/>
+                    </a:ln>
+                    <a:extLst>
+                      <a:ext uri="{53640926-AAD7-44D8-BBD7-CCE9431645EC}">
+                        <a14:shadowObscured xmlns:a14="http://schemas.microsoft.com/office/drawing/2010/main"/>
+                      </a:ext>
+                    </a:extLst>
+                  </pic:spPr>
+                </pic:pic>
+              </a:graphicData>
+            </a:graphic>
+          </wp:inline>
+        </w:drawing>
+      </w:r>
+    </w:p>
+    <w:p>
+      <w:pPr>
+        <w:pStyle w:val="ListParagraph"/>
+        <w:bidi w:val="0"/>
+        <w:ind w:left="360"/>
+        <w:jc w:val="both"/>
+        <w:rPr>
+          <w:rFonts w:eastAsiaTheme="minorEastAsia"/>
+        </w:rPr>
+      </w:pPr>
+      <w:r>
+        <w:rPr>
+          <w:rFonts w:eastAsiaTheme="minorEastAsia"/>
+        </w:rPr>
+        <w:t>The joint histograms give the following image:</w:t>
+      </w:r>
+    </w:p>
+    <w:p>
+      <w:pPr>
+        <w:pStyle w:val="ListParagraph"/>
+        <w:bidi w:val="0"/>
+        <w:ind w:left="360"/>
+        <w:jc w:val="both"/>
+        <w:rPr>
+          <w:rFonts w:eastAsiaTheme="minorEastAsia"/>
+        </w:rPr>
+      </w:pPr>
+      <w:r>
+        <w:rPr>
+          <w:rFonts w:eastAsiaTheme="minorEastAsia"/>
+          <w:noProof/>
+        </w:rPr>
+        <w:drawing>
+          <wp:inline distT="0" distB="0" distL="0" distR="0">
+            <wp:extent cx="4993574" cy="2340522"/>
+            <wp:effectExtent l="0" t="0" r="0" b="3175"/>
+            <wp:docPr id="15" name="Picture 15"/>
+            <wp:cNvGraphicFramePr>
+              <a:graphicFrameLocks xmlns:a="http://schemas.openxmlformats.org/drawingml/2006/main" noChangeAspect="1"/>
+            </wp:cNvGraphicFramePr>
+            <a:graphic xmlns:a="http://schemas.openxmlformats.org/drawingml/2006/main">
+              <a:graphicData uri="http://schemas.openxmlformats.org/drawingml/2006/picture">
+                <pic:pic xmlns:pic="http://schemas.openxmlformats.org/drawingml/2006/picture">
+                  <pic:nvPicPr>
+                    <pic:cNvPr id="0" name="jointHistograms6.jpg"/>
+                    <pic:cNvPicPr/>
+                  </pic:nvPicPr>
+                  <pic:blipFill rotWithShape="1">
+                    <a:blip r:embed="rId15">
+                      <a:extLst>
+                        <a:ext uri="{28A0092B-C50C-407E-A947-70E740481C1C}">
+                          <a14:useLocalDpi xmlns:a14="http://schemas.microsoft.com/office/drawing/2010/main" val="0"/>
+                        </a:ext>
+                      </a:extLst>
+                    </a:blip>
+                    <a:srcRect l="9231" t="10141" r="9819" b="10377"/>
+                    <a:stretch/>
+                  </pic:blipFill>
+                  <pic:spPr bwMode="auto">
+                    <a:xfrm>
+                      <a:off x="0" y="0"/>
+                      <a:ext cx="4993986" cy="2340715"/>
+                    </a:xfrm>
+                    <a:prstGeom prst="rect">
+                      <a:avLst/>
+                    </a:prstGeom>
+                    <a:ln>
+                      <a:noFill/>
+                    </a:ln>
+                    <a:extLst>
+                      <a:ext uri="{53640926-AAD7-44D8-BBD7-CCE9431645EC}">
+                        <a14:shadowObscured xmlns:a14="http://schemas.microsoft.com/office/drawing/2010/main"/>
+                      </a:ext>
+                    </a:extLst>
+                  </pic:spPr>
+                </pic:pic>
+              </a:graphicData>
+            </a:graphic>
+          </wp:inline>
+        </w:drawing>
+      </w:r>
+    </w:p>
+    <w:p>
+      <w:pPr>
+        <w:pStyle w:val="ListParagraph"/>
+        <w:numPr>
+          <w:ilvl w:val="0"/>
+          <w:numId w:val="4"/>
+        </w:numPr>
+        <w:bidi w:val="0"/>
+        <w:jc w:val="both"/>
+        <w:rPr>
+          <w:rFonts w:eastAsiaTheme="minorEastAsia"/>
+        </w:rPr>
+      </w:pPr>
+      <w:r>
+        <w:rPr>
+          <w:rFonts w:eastAsiaTheme="minorEastAsia"/>
+        </w:rPr>
+        <w:t xml:space="preserve">NMI: NMI </w:t>
+      </w:r>
+      <w:r>
+        <w:rPr>
+          <w:rFonts w:eastAsiaTheme="minorEastAsia"/>
+        </w:rPr>
+        <w:t>before registration is: 2.3318</w:t>
+      </w:r>
+      <w:r>
+        <w:rPr>
+          <w:rFonts w:eastAsiaTheme="minorEastAsia"/>
+        </w:rPr>
+        <w:t xml:space="preserve">; </w:t>
+      </w:r>
+      <w:r>
+        <w:rPr>
+          <w:rFonts w:eastAsiaTheme="minorEastAsia"/>
+        </w:rPr>
+        <w:t>NMI</w:t>
+      </w:r>
+      <w:r>
+        <w:rPr>
+          <w:rFonts w:eastAsiaTheme="minorEastAsia"/>
+        </w:rPr>
+        <w:t xml:space="preserve"> after registration is: 2.2815</w:t>
+      </w:r>
+      <w:r>
+        <w:rPr>
+          <w:rFonts w:eastAsiaTheme="minorEastAsia"/>
+        </w:rPr>
+        <w:t>.</w:t>
+      </w:r>
+      <w:bookmarkStart w:id="0" w:name="_GoBack"/>
+      <w:bookmarkEnd w:id="0"/>
     </w:p>
     <w:sectPr>
       <w:pgSz w:w="11906" w:h="16838"/>
@@ -1211,10 +2423,10 @@
 <file path=word/numbering.xml><?xml version="1.0" encoding="utf-8"?>
 <w:numbering xmlns:wpc="http://schemas.microsoft.com/office/word/2010/wordprocessingCanvas" xmlns:mc="http://schemas.openxmlformats.org/markup-compatibility/2006" xmlns:o="urn:schemas-microsoft-com:office:office" xmlns:r="http://schemas.openxmlformats.org/officeDocument/2006/relationships" xmlns:m="http://schemas.openxmlformats.org/officeDocument/2006/math" xmlns:v="urn:schemas-microsoft-com:vml" xmlns:wp14="http://schemas.microsoft.com/office/word/2010/wordprocessingDrawing" xmlns:wp="http://schemas.openxmlformats.org/drawingml/2006/wordprocessingDrawing" xmlns:w10="urn:schemas-microsoft-com:office:word" xmlns:w="http://schemas.openxmlformats.org/wordprocessingml/2006/main" xmlns:w14="http://schemas.microsoft.com/office/word/2010/wordml" xmlns:wpg="http://schemas.microsoft.com/office/word/2010/wordprocessingGroup" xmlns:wpi="http://schemas.microsoft.com/office/word/2010/wordprocessingInk" xmlns:wne="http://schemas.microsoft.com/office/word/2006/wordml" xmlns:wps="http://schemas.microsoft.com/office/word/2010/wordprocessingShape" mc:Ignorable="w14 wp14">
   <w:abstractNum w:abstractNumId="0">
-    <w:nsid w:val="67DC1FF1"/>
+    <w:nsid w:val="34597E70"/>
     <w:multiLevelType w:val="hybridMultilevel"/>
-    <w:tmpl w:val="2140D886"/>
-    <w:lvl w:ilvl="0" w:tplc="122EB42A">
+    <w:tmpl w:val="5394C0C8"/>
+    <w:lvl w:ilvl="0" w:tplc="60946808">
       <w:start w:val="1"/>
       <w:numFmt w:val="decimal"/>
       <w:lvlText w:val="(%1)"/>
@@ -1299,8 +2511,284 @@
       </w:pPr>
     </w:lvl>
   </w:abstractNum>
+  <w:abstractNum w:abstractNumId="1">
+    <w:nsid w:val="44396FF4"/>
+    <w:multiLevelType w:val="hybridMultilevel"/>
+    <w:tmpl w:val="7640F16C"/>
+    <w:lvl w:ilvl="0" w:tplc="85FEC5BE">
+      <w:start w:val="2"/>
+      <w:numFmt w:val="decimal"/>
+      <w:lvlText w:val="(%1)"/>
+      <w:lvlJc w:val="left"/>
+      <w:pPr>
+        <w:ind w:left="360" w:hanging="360"/>
+      </w:pPr>
+      <w:rPr>
+        <w:rFonts w:hint="default"/>
+      </w:rPr>
+    </w:lvl>
+    <w:lvl w:ilvl="1" w:tplc="04090019" w:tentative="1">
+      <w:start w:val="1"/>
+      <w:numFmt w:val="lowerLetter"/>
+      <w:lvlText w:val="%2."/>
+      <w:lvlJc w:val="left"/>
+      <w:pPr>
+        <w:ind w:left="1440" w:hanging="360"/>
+      </w:pPr>
+    </w:lvl>
+    <w:lvl w:ilvl="2" w:tplc="0409001B" w:tentative="1">
+      <w:start w:val="1"/>
+      <w:numFmt w:val="lowerRoman"/>
+      <w:lvlText w:val="%3."/>
+      <w:lvlJc w:val="right"/>
+      <w:pPr>
+        <w:ind w:left="2160" w:hanging="180"/>
+      </w:pPr>
+    </w:lvl>
+    <w:lvl w:ilvl="3" w:tplc="0409000F" w:tentative="1">
+      <w:start w:val="1"/>
+      <w:numFmt w:val="decimal"/>
+      <w:lvlText w:val="%4."/>
+      <w:lvlJc w:val="left"/>
+      <w:pPr>
+        <w:ind w:left="2880" w:hanging="360"/>
+      </w:pPr>
+    </w:lvl>
+    <w:lvl w:ilvl="4" w:tplc="04090019" w:tentative="1">
+      <w:start w:val="1"/>
+      <w:numFmt w:val="lowerLetter"/>
+      <w:lvlText w:val="%5."/>
+      <w:lvlJc w:val="left"/>
+      <w:pPr>
+        <w:ind w:left="3600" w:hanging="360"/>
+      </w:pPr>
+    </w:lvl>
+    <w:lvl w:ilvl="5" w:tplc="0409001B" w:tentative="1">
+      <w:start w:val="1"/>
+      <w:numFmt w:val="lowerRoman"/>
+      <w:lvlText w:val="%6."/>
+      <w:lvlJc w:val="right"/>
+      <w:pPr>
+        <w:ind w:left="4320" w:hanging="180"/>
+      </w:pPr>
+    </w:lvl>
+    <w:lvl w:ilvl="6" w:tplc="0409000F" w:tentative="1">
+      <w:start w:val="1"/>
+      <w:numFmt w:val="decimal"/>
+      <w:lvlText w:val="%7."/>
+      <w:lvlJc w:val="left"/>
+      <w:pPr>
+        <w:ind w:left="5040" w:hanging="360"/>
+      </w:pPr>
+    </w:lvl>
+    <w:lvl w:ilvl="7" w:tplc="04090019" w:tentative="1">
+      <w:start w:val="1"/>
+      <w:numFmt w:val="lowerLetter"/>
+      <w:lvlText w:val="%8."/>
+      <w:lvlJc w:val="left"/>
+      <w:pPr>
+        <w:ind w:left="5760" w:hanging="360"/>
+      </w:pPr>
+    </w:lvl>
+    <w:lvl w:ilvl="8" w:tplc="0409001B" w:tentative="1">
+      <w:start w:val="1"/>
+      <w:numFmt w:val="lowerRoman"/>
+      <w:lvlText w:val="%9."/>
+      <w:lvlJc w:val="right"/>
+      <w:pPr>
+        <w:ind w:left="6480" w:hanging="180"/>
+      </w:pPr>
+    </w:lvl>
+  </w:abstractNum>
+  <w:abstractNum w:abstractNumId="2">
+    <w:nsid w:val="67DC1FF1"/>
+    <w:multiLevelType w:val="hybridMultilevel"/>
+    <w:tmpl w:val="2140D886"/>
+    <w:lvl w:ilvl="0" w:tplc="122EB42A">
+      <w:start w:val="1"/>
+      <w:numFmt w:val="decimal"/>
+      <w:lvlText w:val="(%1)"/>
+      <w:lvlJc w:val="left"/>
+      <w:pPr>
+        <w:ind w:left="360" w:hanging="360"/>
+      </w:pPr>
+      <w:rPr>
+        <w:rFonts w:hint="default"/>
+      </w:rPr>
+    </w:lvl>
+    <w:lvl w:ilvl="1" w:tplc="04090019" w:tentative="1">
+      <w:start w:val="1"/>
+      <w:numFmt w:val="lowerLetter"/>
+      <w:lvlText w:val="%2."/>
+      <w:lvlJc w:val="left"/>
+      <w:pPr>
+        <w:ind w:left="1080" w:hanging="360"/>
+      </w:pPr>
+    </w:lvl>
+    <w:lvl w:ilvl="2" w:tplc="0409001B" w:tentative="1">
+      <w:start w:val="1"/>
+      <w:numFmt w:val="lowerRoman"/>
+      <w:lvlText w:val="%3."/>
+      <w:lvlJc w:val="right"/>
+      <w:pPr>
+        <w:ind w:left="1800" w:hanging="180"/>
+      </w:pPr>
+    </w:lvl>
+    <w:lvl w:ilvl="3" w:tplc="0409000F" w:tentative="1">
+      <w:start w:val="1"/>
+      <w:numFmt w:val="decimal"/>
+      <w:lvlText w:val="%4."/>
+      <w:lvlJc w:val="left"/>
+      <w:pPr>
+        <w:ind w:left="2520" w:hanging="360"/>
+      </w:pPr>
+    </w:lvl>
+    <w:lvl w:ilvl="4" w:tplc="04090019" w:tentative="1">
+      <w:start w:val="1"/>
+      <w:numFmt w:val="lowerLetter"/>
+      <w:lvlText w:val="%5."/>
+      <w:lvlJc w:val="left"/>
+      <w:pPr>
+        <w:ind w:left="3240" w:hanging="360"/>
+      </w:pPr>
+    </w:lvl>
+    <w:lvl w:ilvl="5" w:tplc="0409001B" w:tentative="1">
+      <w:start w:val="1"/>
+      <w:numFmt w:val="lowerRoman"/>
+      <w:lvlText w:val="%6."/>
+      <w:lvlJc w:val="right"/>
+      <w:pPr>
+        <w:ind w:left="3960" w:hanging="180"/>
+      </w:pPr>
+    </w:lvl>
+    <w:lvl w:ilvl="6" w:tplc="0409000F" w:tentative="1">
+      <w:start w:val="1"/>
+      <w:numFmt w:val="decimal"/>
+      <w:lvlText w:val="%7."/>
+      <w:lvlJc w:val="left"/>
+      <w:pPr>
+        <w:ind w:left="4680" w:hanging="360"/>
+      </w:pPr>
+    </w:lvl>
+    <w:lvl w:ilvl="7" w:tplc="04090019" w:tentative="1">
+      <w:start w:val="1"/>
+      <w:numFmt w:val="lowerLetter"/>
+      <w:lvlText w:val="%8."/>
+      <w:lvlJc w:val="left"/>
+      <w:pPr>
+        <w:ind w:left="5400" w:hanging="360"/>
+      </w:pPr>
+    </w:lvl>
+    <w:lvl w:ilvl="8" w:tplc="0409001B" w:tentative="1">
+      <w:start w:val="1"/>
+      <w:numFmt w:val="lowerRoman"/>
+      <w:lvlText w:val="%9."/>
+      <w:lvlJc w:val="right"/>
+      <w:pPr>
+        <w:ind w:left="6120" w:hanging="180"/>
+      </w:pPr>
+    </w:lvl>
+  </w:abstractNum>
+  <w:abstractNum w:abstractNumId="3">
+    <w:nsid w:val="76533264"/>
+    <w:multiLevelType w:val="hybridMultilevel"/>
+    <w:tmpl w:val="DA30F30C"/>
+    <w:lvl w:ilvl="0" w:tplc="0409000F">
+      <w:start w:val="1"/>
+      <w:numFmt w:val="decimal"/>
+      <w:lvlText w:val="%1."/>
+      <w:lvlJc w:val="left"/>
+      <w:pPr>
+        <w:ind w:left="720" w:hanging="360"/>
+      </w:pPr>
+      <w:rPr>
+        <w:rFonts w:hint="default"/>
+      </w:rPr>
+    </w:lvl>
+    <w:lvl w:ilvl="1" w:tplc="04090019" w:tentative="1">
+      <w:start w:val="1"/>
+      <w:numFmt w:val="lowerLetter"/>
+      <w:lvlText w:val="%2."/>
+      <w:lvlJc w:val="left"/>
+      <w:pPr>
+        <w:ind w:left="1440" w:hanging="360"/>
+      </w:pPr>
+    </w:lvl>
+    <w:lvl w:ilvl="2" w:tplc="0409001B" w:tentative="1">
+      <w:start w:val="1"/>
+      <w:numFmt w:val="lowerRoman"/>
+      <w:lvlText w:val="%3."/>
+      <w:lvlJc w:val="right"/>
+      <w:pPr>
+        <w:ind w:left="2160" w:hanging="180"/>
+      </w:pPr>
+    </w:lvl>
+    <w:lvl w:ilvl="3" w:tplc="0409000F" w:tentative="1">
+      <w:start w:val="1"/>
+      <w:numFmt w:val="decimal"/>
+      <w:lvlText w:val="%4."/>
+      <w:lvlJc w:val="left"/>
+      <w:pPr>
+        <w:ind w:left="2880" w:hanging="360"/>
+      </w:pPr>
+    </w:lvl>
+    <w:lvl w:ilvl="4" w:tplc="04090019" w:tentative="1">
+      <w:start w:val="1"/>
+      <w:numFmt w:val="lowerLetter"/>
+      <w:lvlText w:val="%5."/>
+      <w:lvlJc w:val="left"/>
+      <w:pPr>
+        <w:ind w:left="3600" w:hanging="360"/>
+      </w:pPr>
+    </w:lvl>
+    <w:lvl w:ilvl="5" w:tplc="0409001B" w:tentative="1">
+      <w:start w:val="1"/>
+      <w:numFmt w:val="lowerRoman"/>
+      <w:lvlText w:val="%6."/>
+      <w:lvlJc w:val="right"/>
+      <w:pPr>
+        <w:ind w:left="4320" w:hanging="180"/>
+      </w:pPr>
+    </w:lvl>
+    <w:lvl w:ilvl="6" w:tplc="0409000F" w:tentative="1">
+      <w:start w:val="1"/>
+      <w:numFmt w:val="decimal"/>
+      <w:lvlText w:val="%7."/>
+      <w:lvlJc w:val="left"/>
+      <w:pPr>
+        <w:ind w:left="5040" w:hanging="360"/>
+      </w:pPr>
+    </w:lvl>
+    <w:lvl w:ilvl="7" w:tplc="04090019" w:tentative="1">
+      <w:start w:val="1"/>
+      <w:numFmt w:val="lowerLetter"/>
+      <w:lvlText w:val="%8."/>
+      <w:lvlJc w:val="left"/>
+      <w:pPr>
+        <w:ind w:left="5760" w:hanging="360"/>
+      </w:pPr>
+    </w:lvl>
+    <w:lvl w:ilvl="8" w:tplc="0409001B" w:tentative="1">
+      <w:start w:val="1"/>
+      <w:numFmt w:val="lowerRoman"/>
+      <w:lvlText w:val="%9."/>
+      <w:lvlJc w:val="right"/>
+      <w:pPr>
+        <w:ind w:left="6480" w:hanging="180"/>
+      </w:pPr>
+    </w:lvl>
+  </w:abstractNum>
   <w:num w:numId="1">
+    <w:abstractNumId w:val="2"/>
+  </w:num>
+  <w:num w:numId="2">
+    <w:abstractNumId w:val="3"/>
+  </w:num>
+  <w:num w:numId="3">
     <w:abstractNumId w:val="0"/>
+  </w:num>
+  <w:num w:numId="4">
+    <w:abstractNumId w:val="1"/>
   </w:num>
 </w:numbering>
 </file>

</xml_diff>